<commit_message>
Update Assessment Livello LOW.docx
</commit_message>
<xml_diff>
--- a/Documenti generici/Assessment Livello LOW.docx
+++ b/Documenti generici/Assessment Livello LOW.docx
@@ -8,14 +8,20 @@
         <w:jc w:val="both"/>
         <w:rPr>
           <w:rFonts w:asciiTheme="minorHAnsi" w:hAnsiTheme="minorHAnsi" w:cstheme="minorHAnsi"/>
-        </w:rPr>
-      </w:pPr>
+          <w:sz w:val="22"/>
+          <w:szCs w:val="22"/>
+        </w:rPr>
+      </w:pPr>
+      <w:proofErr w:type="spellStart"/>
       <w:r>
         <w:rPr>
           <w:rFonts w:asciiTheme="minorHAnsi" w:hAnsiTheme="minorHAnsi" w:cstheme="minorHAnsi"/>
+          <w:sz w:val="22"/>
+          <w:szCs w:val="22"/>
         </w:rPr>
         <w:t>Assessment</w:t>
       </w:r>
+      <w:proofErr w:type="spellEnd"/>
     </w:p>
     <w:p>
       <w:pPr>
@@ -23,11 +29,15 @@
         <w:jc w:val="both"/>
         <w:rPr>
           <w:rFonts w:asciiTheme="minorHAnsi" w:hAnsiTheme="minorHAnsi" w:cstheme="minorHAnsi"/>
+          <w:sz w:val="22"/>
+          <w:szCs w:val="22"/>
         </w:rPr>
       </w:pPr>
       <w:r>
         <w:rPr>
           <w:rFonts w:asciiTheme="minorHAnsi" w:hAnsiTheme="minorHAnsi" w:cstheme="minorHAnsi"/>
+          <w:sz w:val="22"/>
+          <w:szCs w:val="22"/>
         </w:rPr>
         <w:t>Approccio baseline</w:t>
       </w:r>
@@ -52,12 +62,16 @@
         <w:jc w:val="both"/>
         <w:rPr>
           <w:rFonts w:asciiTheme="minorHAnsi" w:hAnsiTheme="minorHAnsi" w:cstheme="minorHAnsi"/>
+          <w:sz w:val="22"/>
+          <w:szCs w:val="22"/>
           <w:lang w:val="en-GB"/>
         </w:rPr>
       </w:pPr>
       <w:r>
         <w:rPr>
           <w:rFonts w:asciiTheme="minorHAnsi" w:hAnsiTheme="minorHAnsi" w:cstheme="minorHAnsi"/>
+          <w:sz w:val="22"/>
+          <w:szCs w:val="22"/>
           <w:lang w:val="en-GB"/>
         </w:rPr>
         <w:t>Access control</w:t>
@@ -117,8 +131,6 @@
           <w:b/>
           <w:bCs/>
           <w:color w:val="538135" w:themeColor="accent6" w:themeShade="BF"/>
-          <w:sz w:val="21"/>
-          <w:szCs w:val="21"/>
           <w:shd w:val="clear" w:color="auto" w:fill="FFFFFF"/>
         </w:rPr>
         <w:t>✓</w:t>
@@ -136,35 +148,17 @@
           <w:rFonts w:cstheme="minorHAnsi"/>
           <w:b/>
           <w:bCs/>
-          <w:color w:val="C00000"/>
-        </w:rPr>
-      </w:pPr>
-      <w:r>
-        <w:rPr>
-          <w:rFonts w:cstheme="minorHAnsi"/>
-          <w:b/>
-          <w:bCs/>
-          <w:color w:val="C00000"/>
-        </w:rPr>
-        <w:t xml:space="preserve">Dobbiamo </w:t>
-      </w:r>
-      <w:r>
-        <w:rPr>
-          <w:rFonts w:cstheme="minorHAnsi"/>
-          <w:b/>
-          <w:bCs/>
-          <w:color w:val="C00000"/>
-        </w:rPr>
-        <w:t>scrivere ad alto livello la policy di controllo degli accessi</w:t>
-      </w:r>
-      <w:r>
-        <w:rPr>
-          <w:rFonts w:cstheme="minorHAnsi"/>
-          <w:b/>
-          <w:bCs/>
-          <w:color w:val="C00000"/>
-        </w:rPr>
-        <w:t>, qualcosa di simile alla specifica formale</w:t>
+          <w:color w:val="538135" w:themeColor="accent6" w:themeShade="BF"/>
+        </w:rPr>
+      </w:pPr>
+      <w:r>
+        <w:rPr>
+          <w:rFonts w:cstheme="minorHAnsi"/>
+          <w:b/>
+          <w:bCs/>
+          <w:color w:val="538135" w:themeColor="accent6" w:themeShade="BF"/>
+        </w:rPr>
+        <w:t>È stata sviluppata una documentazione riguardante l’access control policy e i meccanismi per applicarla.</w:t>
       </w:r>
     </w:p>
     <w:p>
@@ -233,8 +227,6 @@
           <w:b/>
           <w:bCs/>
           <w:color w:val="538135" w:themeColor="accent6" w:themeShade="BF"/>
-          <w:sz w:val="21"/>
-          <w:szCs w:val="21"/>
           <w:shd w:val="clear" w:color="auto" w:fill="FFFFFF"/>
         </w:rPr>
         <w:t>✓</w:t>
@@ -285,12 +277,16 @@
       </w:r>
       <w:r>
         <w:rPr>
+          <w:rFonts w:cstheme="minorHAnsi"/>
+        </w:rPr>
+        <w:t xml:space="preserve"> </w:t>
+      </w:r>
+      <w:r>
+        <w:rPr>
           <w:rFonts w:ascii="Segoe UI Symbol" w:hAnsi="Segoe UI Symbol" w:cs="Segoe UI Symbol"/>
           <w:b/>
           <w:bCs/>
           <w:color w:val="538135" w:themeColor="accent6" w:themeShade="BF"/>
-          <w:sz w:val="21"/>
-          <w:szCs w:val="21"/>
           <w:shd w:val="clear" w:color="auto" w:fill="FFFFFF"/>
         </w:rPr>
         <w:t>✓</w:t>
@@ -315,8 +311,6 @@
           <w:b/>
           <w:bCs/>
           <w:color w:val="538135" w:themeColor="accent6" w:themeShade="BF"/>
-          <w:sz w:val="21"/>
-          <w:szCs w:val="21"/>
           <w:shd w:val="clear" w:color="auto" w:fill="FFFFFF"/>
         </w:rPr>
         <w:t xml:space="preserve">L’amministratore può gestire gli account del sistema informativo attraverso la dashboard di Auth0. </w:t>
@@ -383,8 +377,6 @@
           <w:b/>
           <w:bCs/>
           <w:color w:val="538135" w:themeColor="accent6" w:themeShade="BF"/>
-          <w:sz w:val="21"/>
-          <w:szCs w:val="21"/>
           <w:shd w:val="clear" w:color="auto" w:fill="FFFFFF"/>
         </w:rPr>
         <w:t>✓</w:t>
@@ -403,18 +395,14 @@
           <w:b/>
           <w:bCs/>
           <w:color w:val="538135" w:themeColor="accent6" w:themeShade="BF"/>
-          <w:sz w:val="21"/>
-          <w:szCs w:val="21"/>
-        </w:rPr>
-      </w:pPr>
-      <w:r>
-        <w:rPr>
-          <w:rFonts w:cstheme="minorHAnsi"/>
-          <w:b/>
-          <w:bCs/>
-          <w:color w:val="538135" w:themeColor="accent6" w:themeShade="BF"/>
-          <w:sz w:val="21"/>
-          <w:szCs w:val="21"/>
+        </w:rPr>
+      </w:pPr>
+      <w:r>
+        <w:rPr>
+          <w:rFonts w:cstheme="minorHAnsi"/>
+          <w:b/>
+          <w:bCs/>
+          <w:color w:val="538135" w:themeColor="accent6" w:themeShade="BF"/>
         </w:rPr>
         <w:t>Abbiamo identificato e documentato le autorizzazioni per l’accesso alle risorse sulla base degli attributi associati agli utenti e alle risorse</w:t>
       </w:r>
@@ -443,8 +431,6 @@
           <w:b/>
           <w:bCs/>
           <w:color w:val="BF8F00" w:themeColor="accent4" w:themeShade="BF"/>
-          <w:sz w:val="21"/>
-          <w:szCs w:val="21"/>
           <w:shd w:val="clear" w:color="auto" w:fill="FFFFFF"/>
         </w:rPr>
         <w:t>✓</w:t>
@@ -511,8 +497,6 @@
           <w:b/>
           <w:bCs/>
           <w:color w:val="538135" w:themeColor="accent6" w:themeShade="BF"/>
-          <w:sz w:val="21"/>
-          <w:szCs w:val="21"/>
           <w:shd w:val="clear" w:color="auto" w:fill="FFFFFF"/>
         </w:rPr>
         <w:t>✓</w:t>
@@ -592,8 +576,6 @@
           <w:b/>
           <w:bCs/>
           <w:color w:val="538135" w:themeColor="accent6" w:themeShade="BF"/>
-          <w:sz w:val="21"/>
-          <w:szCs w:val="21"/>
           <w:shd w:val="clear" w:color="auto" w:fill="FFFFFF"/>
         </w:rPr>
         <w:t>✓</w:t>
@@ -609,26 +591,26 @@
         <w:jc w:val="both"/>
         <w:rPr>
           <w:rFonts w:cstheme="minorHAnsi"/>
-          <w:color w:val="C00000"/>
-        </w:rPr>
-      </w:pPr>
-      <w:r>
-        <w:rPr>
-          <w:rFonts w:cstheme="minorHAnsi"/>
-          <w:b/>
-          <w:bCs/>
-          <w:color w:val="538135" w:themeColor="accent6" w:themeShade="BF"/>
-        </w:rPr>
-        <w:t xml:space="preserve">Nella dashboard di Auth0 è possibile visualizzare log degli accessi degli utenti al sistema informativo. </w:t>
-      </w:r>
-      <w:r>
-        <w:rPr>
-          <w:rFonts w:cstheme="minorHAnsi"/>
-          <w:b/>
-          <w:bCs/>
-          <w:color w:val="C00000"/>
-        </w:rPr>
-        <w:t>[FORSE LOGGING]</w:t>
+          <w:color w:val="538135" w:themeColor="accent6" w:themeShade="BF"/>
+        </w:rPr>
+      </w:pPr>
+      <w:r>
+        <w:rPr>
+          <w:rFonts w:cstheme="minorHAnsi"/>
+          <w:b/>
+          <w:bCs/>
+          <w:color w:val="538135" w:themeColor="accent6" w:themeShade="BF"/>
+        </w:rPr>
+        <w:t>Nella dashboard di Auth0 è possibile visualizzare log degli accessi degli utenti al sistema informativo</w:t>
+      </w:r>
+      <w:r>
+        <w:rPr>
+          <w:rFonts w:cstheme="minorHAnsi"/>
+          <w:b/>
+          <w:bCs/>
+          <w:color w:val="538135" w:themeColor="accent6" w:themeShade="BF"/>
+        </w:rPr>
+        <w:t>.</w:t>
       </w:r>
     </w:p>
     <w:p>
@@ -691,8 +673,6 @@
           <w:b/>
           <w:bCs/>
           <w:color w:val="C00000"/>
-          <w:sz w:val="21"/>
-          <w:szCs w:val="21"/>
           <w:shd w:val="clear" w:color="auto" w:fill="FFFFFF"/>
         </w:rPr>
         <w:t>X</w:t>
@@ -786,8 +766,6 @@
           <w:b/>
           <w:bCs/>
           <w:color w:val="538135" w:themeColor="accent6" w:themeShade="BF"/>
-          <w:sz w:val="21"/>
-          <w:szCs w:val="21"/>
           <w:shd w:val="clear" w:color="auto" w:fill="FFFFFF"/>
         </w:rPr>
         <w:t>✓</w:t>
@@ -803,19 +781,28 @@
         <w:jc w:val="both"/>
         <w:rPr>
           <w:rFonts w:cstheme="minorHAnsi"/>
-        </w:rPr>
-      </w:pPr>
-      <w:r>
-        <w:rPr>
-          <w:rFonts w:cstheme="minorHAnsi"/>
-          <w:b/>
-          <w:bCs/>
-          <w:color w:val="538135" w:themeColor="accent6" w:themeShade="BF"/>
-          <w:sz w:val="21"/>
-          <w:szCs w:val="21"/>
+          <w:color w:val="538135" w:themeColor="accent6" w:themeShade="BF"/>
+        </w:rPr>
+      </w:pPr>
+      <w:r>
+        <w:rPr>
+          <w:rFonts w:cstheme="minorHAnsi"/>
+          <w:b/>
+          <w:bCs/>
+          <w:color w:val="538135" w:themeColor="accent6" w:themeShade="BF"/>
           <w:shd w:val="clear" w:color="auto" w:fill="FFFFFF"/>
         </w:rPr>
         <w:t>Il sistema garantisce valide autorizzazioni d’accesso, così come descritto dalle policy presenti nella documentazione</w:t>
+      </w:r>
+      <w:r>
+        <w:rPr>
+          <w:rFonts w:cstheme="minorHAnsi"/>
+          <w:b/>
+          <w:bCs/>
+          <w:color w:val="538135" w:themeColor="accent6" w:themeShade="BF"/>
+          <w:shd w:val="clear" w:color="auto" w:fill="FFFFFF"/>
+        </w:rPr>
+        <w:t>.</w:t>
       </w:r>
     </w:p>
     <w:p>
@@ -885,8 +872,6 @@
           <w:b/>
           <w:bCs/>
           <w:color w:val="538135" w:themeColor="accent6" w:themeShade="BF"/>
-          <w:sz w:val="21"/>
-          <w:szCs w:val="21"/>
           <w:shd w:val="clear" w:color="auto" w:fill="FFFFFF"/>
         </w:rPr>
         <w:t>✓</w:t>
@@ -911,8 +896,6 @@
           <w:b/>
           <w:bCs/>
           <w:color w:val="538135" w:themeColor="accent6" w:themeShade="BF"/>
-          <w:sz w:val="21"/>
-          <w:szCs w:val="21"/>
           <w:shd w:val="clear" w:color="auto" w:fill="FFFFFF"/>
         </w:rPr>
         <w:t>Mediante le policy sviluppate in XACML è garantito l’enforcement delle policy applicabili di access control</w:t>
@@ -972,8 +955,6 @@
           <w:b/>
           <w:bCs/>
           <w:color w:val="538135" w:themeColor="accent6" w:themeShade="BF"/>
-          <w:sz w:val="21"/>
-          <w:szCs w:val="21"/>
           <w:shd w:val="clear" w:color="auto" w:fill="FFFFFF"/>
         </w:rPr>
         <w:t>✓</w:t>
@@ -1037,8 +1018,6 @@
           <w:b/>
           <w:bCs/>
           <w:color w:val="538135" w:themeColor="accent6" w:themeShade="BF"/>
-          <w:sz w:val="21"/>
-          <w:szCs w:val="21"/>
           <w:shd w:val="clear" w:color="auto" w:fill="FFFFFF"/>
         </w:rPr>
         <w:t>✓</w:t>
@@ -1066,7 +1045,27 @@
           <w:bCs/>
           <w:color w:val="538135" w:themeColor="accent6" w:themeShade="BF"/>
         </w:rPr>
-        <w:t>Al raggiungimento del limite di tentativi, l’utente interessato viene avvisato mediante email e viene bloccato l’indirizzo ip “sospetto”.</w:t>
+        <w:t xml:space="preserve">Al raggiungimento del limite di tentativi, l’utente interessato viene avvisato mediante </w:t>
+      </w:r>
+      <w:proofErr w:type="gramStart"/>
+      <w:r>
+        <w:rPr>
+          <w:rFonts w:cstheme="minorHAnsi"/>
+          <w:b/>
+          <w:bCs/>
+          <w:color w:val="538135" w:themeColor="accent6" w:themeShade="BF"/>
+        </w:rPr>
+        <w:t>email</w:t>
+      </w:r>
+      <w:proofErr w:type="gramEnd"/>
+      <w:r>
+        <w:rPr>
+          <w:rFonts w:cstheme="minorHAnsi"/>
+          <w:b/>
+          <w:bCs/>
+          <w:color w:val="538135" w:themeColor="accent6" w:themeShade="BF"/>
+        </w:rPr>
+        <w:t xml:space="preserve"> e viene bloccato l’indirizzo ip “sospetto”.</w:t>
       </w:r>
     </w:p>
     <w:p>
@@ -1190,8 +1189,6 @@
           <w:b/>
           <w:bCs/>
           <w:color w:val="538135" w:themeColor="accent6" w:themeShade="BF"/>
-          <w:sz w:val="21"/>
-          <w:szCs w:val="21"/>
           <w:shd w:val="clear" w:color="auto" w:fill="FFFFFF"/>
         </w:rPr>
         <w:t>✓</w:t>
@@ -1210,8 +1207,6 @@
           <w:b/>
           <w:bCs/>
           <w:color w:val="538135" w:themeColor="accent6" w:themeShade="BF"/>
-          <w:sz w:val="21"/>
-          <w:szCs w:val="21"/>
           <w:shd w:val="clear" w:color="auto" w:fill="FFFFFF"/>
         </w:rPr>
       </w:pPr>
@@ -1221,8 +1216,6 @@
           <w:b/>
           <w:bCs/>
           <w:color w:val="538135" w:themeColor="accent6" w:themeShade="BF"/>
-          <w:sz w:val="21"/>
-          <w:szCs w:val="21"/>
           <w:shd w:val="clear" w:color="auto" w:fill="FFFFFF"/>
         </w:rPr>
         <w:t>La documentazione descrive in maniera esaustiva le azioni che un utente può effettuare, per quanto implementato</w:t>
@@ -1233,8 +1226,6 @@
           <w:b/>
           <w:bCs/>
           <w:color w:val="538135" w:themeColor="accent6" w:themeShade="BF"/>
-          <w:sz w:val="21"/>
-          <w:szCs w:val="21"/>
           <w:shd w:val="clear" w:color="auto" w:fill="FFFFFF"/>
         </w:rPr>
         <w:t xml:space="preserve"> </w:t>
@@ -1245,8 +1236,6 @@
           <w:b/>
           <w:bCs/>
           <w:color w:val="538135" w:themeColor="accent6" w:themeShade="BF"/>
-          <w:sz w:val="21"/>
-          <w:szCs w:val="21"/>
           <w:shd w:val="clear" w:color="auto" w:fill="FFFFFF"/>
         </w:rPr>
         <w:sym w:font="Wingdings" w:char="F0E0"/>
@@ -1257,11 +1246,29 @@
           <w:b/>
           <w:bCs/>
           <w:color w:val="538135" w:themeColor="accent6" w:themeShade="BF"/>
-          <w:sz w:val="21"/>
-          <w:szCs w:val="21"/>
           <w:shd w:val="clear" w:color="auto" w:fill="FFFFFF"/>
         </w:rPr>
-        <w:t xml:space="preserve"> un utente non identificato o autenticato può accedere solo alla pagina di presentazione del sistema informativo.</w:t>
+        <w:t xml:space="preserve"> </w:t>
+      </w:r>
+      <w:r>
+        <w:rPr>
+          <w:rFonts w:cstheme="minorHAnsi"/>
+          <w:b/>
+          <w:bCs/>
+          <w:color w:val="538135" w:themeColor="accent6" w:themeShade="BF"/>
+          <w:shd w:val="clear" w:color="auto" w:fill="FFFFFF"/>
+        </w:rPr>
+        <w:t xml:space="preserve"> </w:t>
+      </w:r>
+      <w:r>
+        <w:rPr>
+          <w:rFonts w:cstheme="minorHAnsi"/>
+          <w:b/>
+          <w:bCs/>
+          <w:color w:val="538135" w:themeColor="accent6" w:themeShade="BF"/>
+          <w:shd w:val="clear" w:color="auto" w:fill="FFFFFF"/>
+        </w:rPr>
+        <w:t>un utente non identificato o autenticato può accedere solo alla pagina di presentazione del sistema informativo.</w:t>
       </w:r>
     </w:p>
     <w:p>
@@ -1436,13 +1443,135 @@
           <w:lang w:val="en-GB"/>
         </w:rPr>
       </w:pPr>
-      <w:r>
-        <w:rPr>
-          <w:rFonts w:cstheme="minorHAnsi"/>
-          <w:lang w:val="en-GB"/>
-        </w:rPr>
-        <w:t xml:space="preserve">L’organizzazione stabilisce i termini e le condizioni in maniera consistente con le relazioni di fiducia stabilite con </w:t>
-      </w:r>
+      <w:proofErr w:type="spellStart"/>
+      <w:r>
+        <w:rPr>
+          <w:rFonts w:cstheme="minorHAnsi"/>
+          <w:lang w:val="en-GB"/>
+        </w:rPr>
+        <w:t>L’organizzazione</w:t>
+      </w:r>
+      <w:proofErr w:type="spellEnd"/>
+      <w:r>
+        <w:rPr>
+          <w:rFonts w:cstheme="minorHAnsi"/>
+          <w:lang w:val="en-GB"/>
+        </w:rPr>
+        <w:t xml:space="preserve"> </w:t>
+      </w:r>
+      <w:proofErr w:type="spellStart"/>
+      <w:r>
+        <w:rPr>
+          <w:rFonts w:cstheme="minorHAnsi"/>
+          <w:lang w:val="en-GB"/>
+        </w:rPr>
+        <w:t>stabilisce</w:t>
+      </w:r>
+      <w:proofErr w:type="spellEnd"/>
+      <w:r>
+        <w:rPr>
+          <w:rFonts w:cstheme="minorHAnsi"/>
+          <w:lang w:val="en-GB"/>
+        </w:rPr>
+        <w:t xml:space="preserve"> </w:t>
+      </w:r>
+      <w:proofErr w:type="spellStart"/>
+      <w:r>
+        <w:rPr>
+          <w:rFonts w:cstheme="minorHAnsi"/>
+          <w:lang w:val="en-GB"/>
+        </w:rPr>
+        <w:t>i</w:t>
+      </w:r>
+      <w:proofErr w:type="spellEnd"/>
+      <w:r>
+        <w:rPr>
+          <w:rFonts w:cstheme="minorHAnsi"/>
+          <w:lang w:val="en-GB"/>
+        </w:rPr>
+        <w:t xml:space="preserve"> termini e le </w:t>
+      </w:r>
+      <w:proofErr w:type="spellStart"/>
+      <w:r>
+        <w:rPr>
+          <w:rFonts w:cstheme="minorHAnsi"/>
+          <w:lang w:val="en-GB"/>
+        </w:rPr>
+        <w:t>condizioni</w:t>
+      </w:r>
+      <w:proofErr w:type="spellEnd"/>
+      <w:r>
+        <w:rPr>
+          <w:rFonts w:cstheme="minorHAnsi"/>
+          <w:lang w:val="en-GB"/>
+        </w:rPr>
+        <w:t xml:space="preserve"> in </w:t>
+      </w:r>
+      <w:proofErr w:type="spellStart"/>
+      <w:r>
+        <w:rPr>
+          <w:rFonts w:cstheme="minorHAnsi"/>
+          <w:lang w:val="en-GB"/>
+        </w:rPr>
+        <w:t>maniera</w:t>
+      </w:r>
+      <w:proofErr w:type="spellEnd"/>
+      <w:r>
+        <w:rPr>
+          <w:rFonts w:cstheme="minorHAnsi"/>
+          <w:lang w:val="en-GB"/>
+        </w:rPr>
+        <w:t xml:space="preserve"> </w:t>
+      </w:r>
+      <w:proofErr w:type="spellStart"/>
+      <w:r>
+        <w:rPr>
+          <w:rFonts w:cstheme="minorHAnsi"/>
+          <w:lang w:val="en-GB"/>
+        </w:rPr>
+        <w:t>consistente</w:t>
+      </w:r>
+      <w:proofErr w:type="spellEnd"/>
+      <w:r>
+        <w:rPr>
+          <w:rFonts w:cstheme="minorHAnsi"/>
+          <w:lang w:val="en-GB"/>
+        </w:rPr>
+        <w:t xml:space="preserve"> con le </w:t>
+      </w:r>
+      <w:proofErr w:type="spellStart"/>
+      <w:r>
+        <w:rPr>
+          <w:rFonts w:cstheme="minorHAnsi"/>
+          <w:lang w:val="en-GB"/>
+        </w:rPr>
+        <w:t>relazioni</w:t>
+      </w:r>
+      <w:proofErr w:type="spellEnd"/>
+      <w:r>
+        <w:rPr>
+          <w:rFonts w:cstheme="minorHAnsi"/>
+          <w:lang w:val="en-GB"/>
+        </w:rPr>
+        <w:t xml:space="preserve"> di fiducia </w:t>
+      </w:r>
+      <w:proofErr w:type="spellStart"/>
+      <w:r>
+        <w:rPr>
+          <w:rFonts w:cstheme="minorHAnsi"/>
+          <w:lang w:val="en-GB"/>
+        </w:rPr>
+        <w:t>stabilite</w:t>
+      </w:r>
+      <w:proofErr w:type="spellEnd"/>
+      <w:r>
+        <w:rPr>
+          <w:rFonts w:cstheme="minorHAnsi"/>
+          <w:lang w:val="en-GB"/>
+        </w:rPr>
+        <w:t xml:space="preserve"> con </w:t>
+      </w:r>
+      <w:proofErr w:type="spellStart"/>
       <w:r>
         <w:rPr>
           <w:rFonts w:cstheme="minorHAnsi"/>
@@ -1450,13 +1579,263 @@
         </w:rPr>
         <w:t>altre</w:t>
       </w:r>
-      <w:r>
-        <w:rPr>
-          <w:rFonts w:cstheme="minorHAnsi"/>
-          <w:lang w:val="en-GB"/>
-        </w:rPr>
-        <w:t xml:space="preserve"> organizzazioni che possiedono, operano e/o gestiscono sistemi informative esterni, permettendo agli individui autorizzati di accedere al Sistema informativo da sistemi informativi esterni</w:t>
-      </w:r>
+      <w:proofErr w:type="spellEnd"/>
+      <w:r>
+        <w:rPr>
+          <w:rFonts w:cstheme="minorHAnsi"/>
+          <w:lang w:val="en-GB"/>
+        </w:rPr>
+        <w:t xml:space="preserve"> </w:t>
+      </w:r>
+      <w:proofErr w:type="spellStart"/>
+      <w:r>
+        <w:rPr>
+          <w:rFonts w:cstheme="minorHAnsi"/>
+          <w:lang w:val="en-GB"/>
+        </w:rPr>
+        <w:t>organizzazioni</w:t>
+      </w:r>
+      <w:proofErr w:type="spellEnd"/>
+      <w:r>
+        <w:rPr>
+          <w:rFonts w:cstheme="minorHAnsi"/>
+          <w:lang w:val="en-GB"/>
+        </w:rPr>
+        <w:t xml:space="preserve"> </w:t>
+      </w:r>
+      <w:proofErr w:type="spellStart"/>
+      <w:r>
+        <w:rPr>
+          <w:rFonts w:cstheme="minorHAnsi"/>
+          <w:lang w:val="en-GB"/>
+        </w:rPr>
+        <w:t>che</w:t>
+      </w:r>
+      <w:proofErr w:type="spellEnd"/>
+      <w:r>
+        <w:rPr>
+          <w:rFonts w:cstheme="minorHAnsi"/>
+          <w:lang w:val="en-GB"/>
+        </w:rPr>
+        <w:t xml:space="preserve"> </w:t>
+      </w:r>
+      <w:proofErr w:type="spellStart"/>
+      <w:r>
+        <w:rPr>
+          <w:rFonts w:cstheme="minorHAnsi"/>
+          <w:lang w:val="en-GB"/>
+        </w:rPr>
+        <w:t>possiedono</w:t>
+      </w:r>
+      <w:proofErr w:type="spellEnd"/>
+      <w:r>
+        <w:rPr>
+          <w:rFonts w:cstheme="minorHAnsi"/>
+          <w:lang w:val="en-GB"/>
+        </w:rPr>
+        <w:t xml:space="preserve">, </w:t>
+      </w:r>
+      <w:proofErr w:type="spellStart"/>
+      <w:r>
+        <w:rPr>
+          <w:rFonts w:cstheme="minorHAnsi"/>
+          <w:lang w:val="en-GB"/>
+        </w:rPr>
+        <w:t>operano</w:t>
+      </w:r>
+      <w:proofErr w:type="spellEnd"/>
+      <w:r>
+        <w:rPr>
+          <w:rFonts w:cstheme="minorHAnsi"/>
+          <w:lang w:val="en-GB"/>
+        </w:rPr>
+        <w:t xml:space="preserve"> e/o </w:t>
+      </w:r>
+      <w:proofErr w:type="spellStart"/>
+      <w:r>
+        <w:rPr>
+          <w:rFonts w:cstheme="minorHAnsi"/>
+          <w:lang w:val="en-GB"/>
+        </w:rPr>
+        <w:t>gestiscono</w:t>
+      </w:r>
+      <w:proofErr w:type="spellEnd"/>
+      <w:r>
+        <w:rPr>
+          <w:rFonts w:cstheme="minorHAnsi"/>
+          <w:lang w:val="en-GB"/>
+        </w:rPr>
+        <w:t xml:space="preserve"> </w:t>
+      </w:r>
+      <w:proofErr w:type="spellStart"/>
+      <w:r>
+        <w:rPr>
+          <w:rFonts w:cstheme="minorHAnsi"/>
+          <w:lang w:val="en-GB"/>
+        </w:rPr>
+        <w:t>sistemi</w:t>
+      </w:r>
+      <w:proofErr w:type="spellEnd"/>
+      <w:r>
+        <w:rPr>
+          <w:rFonts w:cstheme="minorHAnsi"/>
+          <w:lang w:val="en-GB"/>
+        </w:rPr>
+        <w:t xml:space="preserve"> informative </w:t>
+      </w:r>
+      <w:proofErr w:type="spellStart"/>
+      <w:r>
+        <w:rPr>
+          <w:rFonts w:cstheme="minorHAnsi"/>
+          <w:lang w:val="en-GB"/>
+        </w:rPr>
+        <w:t>esterni</w:t>
+      </w:r>
+      <w:proofErr w:type="spellEnd"/>
+      <w:r>
+        <w:rPr>
+          <w:rFonts w:cstheme="minorHAnsi"/>
+          <w:lang w:val="en-GB"/>
+        </w:rPr>
+        <w:t xml:space="preserve">, </w:t>
+      </w:r>
+      <w:proofErr w:type="spellStart"/>
+      <w:r>
+        <w:rPr>
+          <w:rFonts w:cstheme="minorHAnsi"/>
+          <w:lang w:val="en-GB"/>
+        </w:rPr>
+        <w:t>permettendo</w:t>
+      </w:r>
+      <w:proofErr w:type="spellEnd"/>
+      <w:r>
+        <w:rPr>
+          <w:rFonts w:cstheme="minorHAnsi"/>
+          <w:lang w:val="en-GB"/>
+        </w:rPr>
+        <w:t xml:space="preserve"> </w:t>
+      </w:r>
+      <w:proofErr w:type="spellStart"/>
+      <w:r>
+        <w:rPr>
+          <w:rFonts w:cstheme="minorHAnsi"/>
+          <w:lang w:val="en-GB"/>
+        </w:rPr>
+        <w:t>agli</w:t>
+      </w:r>
+      <w:proofErr w:type="spellEnd"/>
+      <w:r>
+        <w:rPr>
+          <w:rFonts w:cstheme="minorHAnsi"/>
+          <w:lang w:val="en-GB"/>
+        </w:rPr>
+        <w:t xml:space="preserve"> </w:t>
+      </w:r>
+      <w:proofErr w:type="spellStart"/>
+      <w:r>
+        <w:rPr>
+          <w:rFonts w:cstheme="minorHAnsi"/>
+          <w:lang w:val="en-GB"/>
+        </w:rPr>
+        <w:t>individui</w:t>
+      </w:r>
+      <w:proofErr w:type="spellEnd"/>
+      <w:r>
+        <w:rPr>
+          <w:rFonts w:cstheme="minorHAnsi"/>
+          <w:lang w:val="en-GB"/>
+        </w:rPr>
+        <w:t xml:space="preserve"> </w:t>
+      </w:r>
+      <w:proofErr w:type="spellStart"/>
+      <w:r>
+        <w:rPr>
+          <w:rFonts w:cstheme="minorHAnsi"/>
+          <w:lang w:val="en-GB"/>
+        </w:rPr>
+        <w:t>autorizzati</w:t>
+      </w:r>
+      <w:proofErr w:type="spellEnd"/>
+      <w:r>
+        <w:rPr>
+          <w:rFonts w:cstheme="minorHAnsi"/>
+          <w:lang w:val="en-GB"/>
+        </w:rPr>
+        <w:t xml:space="preserve"> di </w:t>
+      </w:r>
+      <w:proofErr w:type="spellStart"/>
+      <w:r>
+        <w:rPr>
+          <w:rFonts w:cstheme="minorHAnsi"/>
+          <w:lang w:val="en-GB"/>
+        </w:rPr>
+        <w:t>accedere</w:t>
+      </w:r>
+      <w:proofErr w:type="spellEnd"/>
+      <w:r>
+        <w:rPr>
+          <w:rFonts w:cstheme="minorHAnsi"/>
+          <w:lang w:val="en-GB"/>
+        </w:rPr>
+        <w:t xml:space="preserve"> al Sistema </w:t>
+      </w:r>
+      <w:proofErr w:type="spellStart"/>
+      <w:r>
+        <w:rPr>
+          <w:rFonts w:cstheme="minorHAnsi"/>
+          <w:lang w:val="en-GB"/>
+        </w:rPr>
+        <w:t>informativo</w:t>
+      </w:r>
+      <w:proofErr w:type="spellEnd"/>
+      <w:r>
+        <w:rPr>
+          <w:rFonts w:cstheme="minorHAnsi"/>
+          <w:lang w:val="en-GB"/>
+        </w:rPr>
+        <w:t xml:space="preserve"> da </w:t>
+      </w:r>
+      <w:proofErr w:type="spellStart"/>
+      <w:r>
+        <w:rPr>
+          <w:rFonts w:cstheme="minorHAnsi"/>
+          <w:lang w:val="en-GB"/>
+        </w:rPr>
+        <w:t>sistemi</w:t>
+      </w:r>
+      <w:proofErr w:type="spellEnd"/>
+      <w:r>
+        <w:rPr>
+          <w:rFonts w:cstheme="minorHAnsi"/>
+          <w:lang w:val="en-GB"/>
+        </w:rPr>
+        <w:t xml:space="preserve"> </w:t>
+      </w:r>
+      <w:proofErr w:type="spellStart"/>
+      <w:r>
+        <w:rPr>
+          <w:rFonts w:cstheme="minorHAnsi"/>
+          <w:lang w:val="en-GB"/>
+        </w:rPr>
+        <w:t>informativi</w:t>
+      </w:r>
+      <w:proofErr w:type="spellEnd"/>
+      <w:r>
+        <w:rPr>
+          <w:rFonts w:cstheme="minorHAnsi"/>
+          <w:lang w:val="en-GB"/>
+        </w:rPr>
+        <w:t xml:space="preserve"> </w:t>
+      </w:r>
+      <w:proofErr w:type="spellStart"/>
+      <w:r>
+        <w:rPr>
+          <w:rFonts w:cstheme="minorHAnsi"/>
+          <w:lang w:val="en-GB"/>
+        </w:rPr>
+        <w:t>esterni</w:t>
+      </w:r>
+      <w:proofErr w:type="spellEnd"/>
       <w:r>
         <w:rPr>
           <w:rFonts w:cstheme="minorHAnsi"/>
@@ -1477,8 +1856,6 @@
           <w:b/>
           <w:bCs/>
           <w:color w:val="538135" w:themeColor="accent6" w:themeShade="BF"/>
-          <w:sz w:val="21"/>
-          <w:szCs w:val="21"/>
           <w:shd w:val="clear" w:color="auto" w:fill="FFFFFF"/>
         </w:rPr>
         <w:t>✓</w:t>
@@ -1496,13 +1873,47 @@
           <w:rFonts w:cstheme="minorHAnsi"/>
         </w:rPr>
       </w:pPr>
-      <w:r>
-        <w:rPr>
-          <w:rFonts w:cstheme="minorHAnsi"/>
-          <w:lang w:val="en-GB"/>
-        </w:rPr>
-        <w:t>Processare, memorizzare o trasmettere informazioni controllate dall’organizzazione utilizzando sistemi informative esterni</w:t>
-      </w:r>
+      <w:proofErr w:type="spellStart"/>
+      <w:r>
+        <w:rPr>
+          <w:rFonts w:cstheme="minorHAnsi"/>
+          <w:lang w:val="en-GB"/>
+        </w:rPr>
+        <w:t>Processare</w:t>
+      </w:r>
+      <w:proofErr w:type="spellEnd"/>
+      <w:r>
+        <w:rPr>
+          <w:rFonts w:cstheme="minorHAnsi"/>
+          <w:lang w:val="en-GB"/>
+        </w:rPr>
+        <w:t xml:space="preserve">, </w:t>
+      </w:r>
+      <w:proofErr w:type="spellStart"/>
+      <w:r>
+        <w:rPr>
+          <w:rFonts w:cstheme="minorHAnsi"/>
+          <w:lang w:val="en-GB"/>
+        </w:rPr>
+        <w:t>memorizzare</w:t>
+      </w:r>
+      <w:proofErr w:type="spellEnd"/>
+      <w:r>
+        <w:rPr>
+          <w:rFonts w:cstheme="minorHAnsi"/>
+          <w:lang w:val="en-GB"/>
+        </w:rPr>
+        <w:t xml:space="preserve"> o </w:t>
+      </w:r>
+      <w:proofErr w:type="spellStart"/>
+      <w:r>
+        <w:rPr>
+          <w:rFonts w:cstheme="minorHAnsi"/>
+          <w:lang w:val="en-GB"/>
+        </w:rPr>
+        <w:t>trasmettere</w:t>
+      </w:r>
+      <w:proofErr w:type="spellEnd"/>
       <w:r>
         <w:rPr>
           <w:rFonts w:cstheme="minorHAnsi"/>
@@ -1510,14 +1921,108 @@
         </w:rPr>
         <w:t xml:space="preserve"> </w:t>
       </w:r>
+      <w:proofErr w:type="spellStart"/>
+      <w:r>
+        <w:rPr>
+          <w:rFonts w:cstheme="minorHAnsi"/>
+          <w:lang w:val="en-GB"/>
+        </w:rPr>
+        <w:t>informazioni</w:t>
+      </w:r>
+      <w:proofErr w:type="spellEnd"/>
+      <w:r>
+        <w:rPr>
+          <w:rFonts w:cstheme="minorHAnsi"/>
+          <w:lang w:val="en-GB"/>
+        </w:rPr>
+        <w:t xml:space="preserve"> </w:t>
+      </w:r>
+      <w:proofErr w:type="spellStart"/>
+      <w:r>
+        <w:rPr>
+          <w:rFonts w:cstheme="minorHAnsi"/>
+          <w:lang w:val="en-GB"/>
+        </w:rPr>
+        <w:t>controllate</w:t>
+      </w:r>
+      <w:proofErr w:type="spellEnd"/>
+      <w:r>
+        <w:rPr>
+          <w:rFonts w:cstheme="minorHAnsi"/>
+          <w:lang w:val="en-GB"/>
+        </w:rPr>
+        <w:t xml:space="preserve"> </w:t>
+      </w:r>
+      <w:proofErr w:type="spellStart"/>
+      <w:r>
+        <w:rPr>
+          <w:rFonts w:cstheme="minorHAnsi"/>
+          <w:lang w:val="en-GB"/>
+        </w:rPr>
+        <w:t>dall’organizzazione</w:t>
+      </w:r>
+      <w:proofErr w:type="spellEnd"/>
+      <w:r>
+        <w:rPr>
+          <w:rFonts w:cstheme="minorHAnsi"/>
+          <w:lang w:val="en-GB"/>
+        </w:rPr>
+        <w:t xml:space="preserve"> </w:t>
+      </w:r>
+      <w:proofErr w:type="spellStart"/>
+      <w:r>
+        <w:rPr>
+          <w:rFonts w:cstheme="minorHAnsi"/>
+          <w:lang w:val="en-GB"/>
+        </w:rPr>
+        <w:t>utilizzando</w:t>
+      </w:r>
+      <w:proofErr w:type="spellEnd"/>
+      <w:r>
+        <w:rPr>
+          <w:rFonts w:cstheme="minorHAnsi"/>
+          <w:lang w:val="en-GB"/>
+        </w:rPr>
+        <w:t xml:space="preserve"> </w:t>
+      </w:r>
+      <w:proofErr w:type="spellStart"/>
+      <w:r>
+        <w:rPr>
+          <w:rFonts w:cstheme="minorHAnsi"/>
+          <w:lang w:val="en-GB"/>
+        </w:rPr>
+        <w:t>sistemi</w:t>
+      </w:r>
+      <w:proofErr w:type="spellEnd"/>
+      <w:r>
+        <w:rPr>
+          <w:rFonts w:cstheme="minorHAnsi"/>
+          <w:lang w:val="en-GB"/>
+        </w:rPr>
+        <w:t xml:space="preserve"> informative </w:t>
+      </w:r>
+      <w:proofErr w:type="spellStart"/>
+      <w:r>
+        <w:rPr>
+          <w:rFonts w:cstheme="minorHAnsi"/>
+          <w:lang w:val="en-GB"/>
+        </w:rPr>
+        <w:t>esterni</w:t>
+      </w:r>
+      <w:proofErr w:type="spellEnd"/>
+      <w:r>
+        <w:rPr>
+          <w:rFonts w:cstheme="minorHAnsi"/>
+          <w:lang w:val="en-GB"/>
+        </w:rPr>
+        <w:t xml:space="preserve"> </w:t>
+      </w:r>
       <w:r>
         <w:rPr>
           <w:rFonts w:ascii="Segoe UI Symbol" w:hAnsi="Segoe UI Symbol" w:cs="Segoe UI Symbol"/>
           <w:b/>
           <w:bCs/>
           <w:color w:val="538135" w:themeColor="accent6" w:themeShade="BF"/>
-          <w:sz w:val="21"/>
-          <w:szCs w:val="21"/>
           <w:shd w:val="clear" w:color="auto" w:fill="FFFFFF"/>
         </w:rPr>
         <w:t>✓</w:t>
@@ -1545,7 +2050,7 @@
           <w:bCs/>
           <w:color w:val="538135" w:themeColor="accent6" w:themeShade="BF"/>
         </w:rPr>
-        <w:t xml:space="preserve">Il sistema prevede l’uso del servizio esterno Auth0, il cui uso è stato regolamentato nella documentazione. </w:t>
+        <w:t>Il sistema prevede l’uso del servizio esterno Auth0, il cui uso è stato regolamentato nella documentazione.</w:t>
       </w:r>
     </w:p>
     <w:p>
@@ -1614,8 +2119,6 @@
           <w:b/>
           <w:bCs/>
           <w:color w:val="C00000"/>
-          <w:sz w:val="21"/>
-          <w:szCs w:val="21"/>
           <w:shd w:val="clear" w:color="auto" w:fill="FFFFFF"/>
         </w:rPr>
         <w:t>X</w:t>
@@ -1652,12 +2155,16 @@
         <w:jc w:val="both"/>
         <w:rPr>
           <w:rFonts w:asciiTheme="minorHAnsi" w:hAnsiTheme="minorHAnsi" w:cstheme="minorHAnsi"/>
+          <w:sz w:val="22"/>
+          <w:szCs w:val="22"/>
           <w:lang w:val="en-GB"/>
         </w:rPr>
       </w:pPr>
       <w:r>
         <w:rPr>
           <w:rFonts w:asciiTheme="minorHAnsi" w:hAnsiTheme="minorHAnsi" w:cstheme="minorHAnsi"/>
+          <w:sz w:val="22"/>
+          <w:szCs w:val="22"/>
           <w:lang w:val="en-GB"/>
         </w:rPr>
         <w:t>Identification and authentication control</w:t>
@@ -1717,8 +2224,6 @@
           <w:b/>
           <w:bCs/>
           <w:color w:val="538135" w:themeColor="accent6" w:themeShade="BF"/>
-          <w:sz w:val="21"/>
-          <w:szCs w:val="21"/>
           <w:shd w:val="clear" w:color="auto" w:fill="FFFFFF"/>
         </w:rPr>
         <w:t>✓</w:t>
@@ -1765,6 +2270,7 @@
         <w:rPr>
           <w:rFonts w:cstheme="minorHAnsi"/>
         </w:rPr>
+        <w:lastRenderedPageBreak/>
         <w:t xml:space="preserve">IA-2: </w:t>
       </w:r>
       <w:r>
@@ -1792,7 +2298,6 @@
         <w:rPr>
           <w:rFonts w:cstheme="minorHAnsi"/>
         </w:rPr>
-        <w:lastRenderedPageBreak/>
         <w:t xml:space="preserve">Controllo per il quale il Sistema informativo possa identificare e autenticare in maniera unica utenti dell’organizzazione </w:t>
       </w:r>
       <w:r>
@@ -1801,8 +2306,6 @@
           <w:b/>
           <w:bCs/>
           <w:color w:val="538135" w:themeColor="accent6" w:themeShade="BF"/>
-          <w:sz w:val="21"/>
-          <w:szCs w:val="21"/>
           <w:shd w:val="clear" w:color="auto" w:fill="FFFFFF"/>
         </w:rPr>
         <w:t>✓</w:t>
@@ -1819,8 +2322,6 @@
         <w:rPr>
           <w:rFonts w:cstheme="minorHAnsi"/>
           <w:color w:val="538135" w:themeColor="accent6" w:themeShade="BF"/>
-          <w:sz w:val="24"/>
-          <w:szCs w:val="24"/>
         </w:rPr>
       </w:pPr>
       <w:r>
@@ -1870,7 +2371,21 @@
         <w:rPr>
           <w:rFonts w:cstheme="minorHAnsi"/>
         </w:rPr>
-        <w:t xml:space="preserve">IA-2(1) : </w:t>
+        <w:t>IA-2(1</w:t>
+      </w:r>
+      <w:proofErr w:type="gramStart"/>
+      <w:r>
+        <w:rPr>
+          <w:rFonts w:cstheme="minorHAnsi"/>
+        </w:rPr>
+        <w:t>) :</w:t>
+      </w:r>
+      <w:proofErr w:type="gramEnd"/>
+      <w:r>
+        <w:rPr>
+          <w:rFonts w:cstheme="minorHAnsi"/>
+        </w:rPr>
+        <w:t xml:space="preserve"> </w:t>
       </w:r>
       <w:r>
         <w:rPr>
@@ -1917,8 +2432,6 @@
           <w:b/>
           <w:bCs/>
           <w:color w:val="C00000"/>
-          <w:sz w:val="21"/>
-          <w:szCs w:val="21"/>
           <w:shd w:val="clear" w:color="auto" w:fill="FFFFFF"/>
         </w:rPr>
         <w:t>X</w:t>
@@ -1946,7 +2459,47 @@
           <w:bCs/>
           <w:color w:val="C00000"/>
         </w:rPr>
-        <w:t>Al momento non è stato implementata una simile funzionalità per gli amministratori, che semplicemente accedono tramite una email ed una password comunicate dal vivo.</w:t>
+        <w:t xml:space="preserve">Al momento non è </w:t>
+      </w:r>
+      <w:proofErr w:type="spellStart"/>
+      <w:r>
+        <w:rPr>
+          <w:rFonts w:cstheme="minorHAnsi"/>
+          <w:b/>
+          <w:bCs/>
+          <w:color w:val="C00000"/>
+        </w:rPr>
+        <w:t>stato</w:t>
+      </w:r>
+      <w:proofErr w:type="spellEnd"/>
+      <w:r>
+        <w:rPr>
+          <w:rFonts w:cstheme="minorHAnsi"/>
+          <w:b/>
+          <w:bCs/>
+          <w:color w:val="C00000"/>
+        </w:rPr>
+        <w:t xml:space="preserve"> implementata una simile funzionalità per gli amministratori, che semplicemente accedono tramite una </w:t>
+      </w:r>
+      <w:proofErr w:type="gramStart"/>
+      <w:r>
+        <w:rPr>
+          <w:rFonts w:cstheme="minorHAnsi"/>
+          <w:b/>
+          <w:bCs/>
+          <w:color w:val="C00000"/>
+        </w:rPr>
+        <w:t>email</w:t>
+      </w:r>
+      <w:proofErr w:type="gramEnd"/>
+      <w:r>
+        <w:rPr>
+          <w:rFonts w:cstheme="minorHAnsi"/>
+          <w:b/>
+          <w:bCs/>
+          <w:color w:val="C00000"/>
+        </w:rPr>
+        <w:t xml:space="preserve"> ed una password comunicate dal vivo.</w:t>
       </w:r>
     </w:p>
     <w:p>
@@ -1964,6 +2517,7 @@
           <w:color w:val="BF8F00" w:themeColor="accent4" w:themeShade="BF"/>
         </w:rPr>
       </w:pPr>
+      <w:proofErr w:type="gramStart"/>
       <w:r>
         <w:rPr>
           <w:rFonts w:cstheme="minorHAnsi"/>
@@ -1971,7 +2525,17 @@
           <w:bCs/>
           <w:color w:val="BF8F00" w:themeColor="accent4" w:themeShade="BF"/>
         </w:rPr>
-        <w:t>Tuttavia la funzionalità potrebbe essere implementabile mediante il servizio Auth0.</w:t>
+        <w:t>Tuttavia</w:t>
+      </w:r>
+      <w:proofErr w:type="gramEnd"/>
+      <w:r>
+        <w:rPr>
+          <w:rFonts w:cstheme="minorHAnsi"/>
+          <w:b/>
+          <w:bCs/>
+          <w:color w:val="BF8F00" w:themeColor="accent4" w:themeShade="BF"/>
+        </w:rPr>
+        <w:t xml:space="preserve"> la funzionalità potrebbe essere implementabile mediante il servizio Auth0.</w:t>
       </w:r>
     </w:p>
     <w:p>
@@ -1990,7 +2554,21 @@
         <w:rPr>
           <w:rFonts w:cstheme="minorHAnsi"/>
         </w:rPr>
-        <w:t xml:space="preserve">IA-2(12) : </w:t>
+        <w:t>IA-2(12</w:t>
+      </w:r>
+      <w:proofErr w:type="gramStart"/>
+      <w:r>
+        <w:rPr>
+          <w:rFonts w:cstheme="minorHAnsi"/>
+        </w:rPr>
+        <w:t>) :</w:t>
+      </w:r>
+      <w:proofErr w:type="gramEnd"/>
+      <w:r>
+        <w:rPr>
+          <w:rFonts w:cstheme="minorHAnsi"/>
+        </w:rPr>
+        <w:t xml:space="preserve"> </w:t>
       </w:r>
       <w:r>
         <w:rPr>
@@ -2017,7 +2595,21 @@
         <w:rPr>
           <w:rFonts w:cstheme="minorHAnsi"/>
         </w:rPr>
-        <w:t xml:space="preserve">Il Sistema informativo accetta e verifica elettronicamente credenziali VIP (Personal Identity Verification) </w:t>
+        <w:t xml:space="preserve">Il Sistema informativo accetta e verifica elettronicamente credenziali VIP (Personal Identity </w:t>
+      </w:r>
+      <w:proofErr w:type="spellStart"/>
+      <w:r>
+        <w:rPr>
+          <w:rFonts w:cstheme="minorHAnsi"/>
+        </w:rPr>
+        <w:t>Verification</w:t>
+      </w:r>
+      <w:proofErr w:type="spellEnd"/>
+      <w:r>
+        <w:rPr>
+          <w:rFonts w:cstheme="minorHAnsi"/>
+        </w:rPr>
+        <w:t xml:space="preserve">) </w:t>
       </w:r>
       <w:r>
         <w:rPr>
@@ -2045,7 +2637,21 @@
         <w:rPr>
           <w:rFonts w:cstheme="minorHAnsi"/>
         </w:rPr>
-        <w:t xml:space="preserve">IA-4 : </w:t>
+        <w:t>IA-</w:t>
+      </w:r>
+      <w:proofErr w:type="gramStart"/>
+      <w:r>
+        <w:rPr>
+          <w:rFonts w:cstheme="minorHAnsi"/>
+        </w:rPr>
+        <w:t>4 :</w:t>
+      </w:r>
+      <w:proofErr w:type="gramEnd"/>
+      <w:r>
+        <w:rPr>
+          <w:rFonts w:cstheme="minorHAnsi"/>
+        </w:rPr>
+        <w:t xml:space="preserve"> </w:t>
       </w:r>
       <w:r>
         <w:rPr>
@@ -2078,19 +2684,7 @@
         <w:rPr>
           <w:rFonts w:cstheme="minorHAnsi"/>
         </w:rPr>
-        <w:t xml:space="preserve"> </w:t>
-      </w:r>
-      <w:r>
-        <w:rPr>
-          <w:rFonts w:cstheme="minorHAnsi"/>
-        </w:rPr>
-        <w:t>identificativo</w:t>
-      </w:r>
-      <w:r>
-        <w:rPr>
-          <w:rFonts w:cstheme="minorHAnsi"/>
-        </w:rPr>
-        <w:t xml:space="preserve"> ad un</w:t>
+        <w:t xml:space="preserve"> identificativo ad un</w:t>
       </w:r>
       <w:r>
         <w:rPr>
@@ -2148,11 +2742,19 @@
           <w:rFonts w:cstheme="minorHAnsi"/>
         </w:rPr>
       </w:pPr>
-      <w:r>
-        <w:rPr>
-          <w:rFonts w:cstheme="minorHAnsi"/>
-        </w:rPr>
-        <w:t xml:space="preserve">nonchè </w:t>
+      <w:proofErr w:type="spellStart"/>
+      <w:r>
+        <w:rPr>
+          <w:rFonts w:cstheme="minorHAnsi"/>
+        </w:rPr>
+        <w:t>nonchè</w:t>
+      </w:r>
+      <w:proofErr w:type="spellEnd"/>
+      <w:r>
+        <w:rPr>
+          <w:rFonts w:cstheme="minorHAnsi"/>
+        </w:rPr>
+        <w:t xml:space="preserve"> </w:t>
       </w:r>
       <w:r>
         <w:rPr>
@@ -2224,8 +2826,6 @@
           <w:b/>
           <w:bCs/>
           <w:color w:val="BF8F00" w:themeColor="accent4" w:themeShade="BF"/>
-          <w:sz w:val="21"/>
-          <w:szCs w:val="21"/>
           <w:shd w:val="clear" w:color="auto" w:fill="FFFFFF"/>
         </w:rPr>
         <w:t>Non previsto</w:t>
@@ -2247,7 +2847,21 @@
         <w:rPr>
           <w:rFonts w:cstheme="minorHAnsi"/>
         </w:rPr>
-        <w:t xml:space="preserve">IA-5 : </w:t>
+        <w:t>IA-</w:t>
+      </w:r>
+      <w:proofErr w:type="gramStart"/>
+      <w:r>
+        <w:rPr>
+          <w:rFonts w:cstheme="minorHAnsi"/>
+        </w:rPr>
+        <w:t>5 :</w:t>
+      </w:r>
+      <w:proofErr w:type="gramEnd"/>
+      <w:r>
+        <w:rPr>
+          <w:rFonts w:cstheme="minorHAnsi"/>
+        </w:rPr>
+        <w:t xml:space="preserve"> </w:t>
       </w:r>
       <w:r>
         <w:rPr>
@@ -2348,8 +2962,6 @@
           <w:b/>
           <w:bCs/>
           <w:color w:val="538135" w:themeColor="accent6" w:themeShade="BF"/>
-          <w:sz w:val="21"/>
-          <w:szCs w:val="21"/>
           <w:shd w:val="clear" w:color="auto" w:fill="FFFFFF"/>
         </w:rPr>
         <w:t>✓</w:t>
@@ -2373,8 +2985,6 @@
           <w:b/>
           <w:bCs/>
           <w:color w:val="538135" w:themeColor="accent6" w:themeShade="BF"/>
-          <w:sz w:val="21"/>
-          <w:szCs w:val="21"/>
           <w:shd w:val="clear" w:color="auto" w:fill="FFFFFF"/>
         </w:rPr>
         <w:t>La gestione del sistema di autenticazione, Auth0, è responsabilità dell’amministratore. Ipotizziamo questa figura sia fidata; è possibile in ogni momento revocare, tramite il pannello di amministrazione di Auth0, la nomina di amministratore. Non è possibile evitare questa figura divulghi informazioni sensibili.</w:t>
@@ -2396,7 +3006,21 @@
         <w:rPr>
           <w:rFonts w:cstheme="minorHAnsi"/>
         </w:rPr>
-        <w:t xml:space="preserve">IA-5(1) : </w:t>
+        <w:t>IA-5(1</w:t>
+      </w:r>
+      <w:proofErr w:type="gramStart"/>
+      <w:r>
+        <w:rPr>
+          <w:rFonts w:cstheme="minorHAnsi"/>
+        </w:rPr>
+        <w:t>) :</w:t>
+      </w:r>
+      <w:proofErr w:type="gramEnd"/>
+      <w:r>
+        <w:rPr>
+          <w:rFonts w:cstheme="minorHAnsi"/>
+        </w:rPr>
+        <w:t xml:space="preserve"> </w:t>
       </w:r>
       <w:r>
         <w:rPr>
@@ -2431,8 +3055,6 @@
           <w:b/>
           <w:bCs/>
           <w:color w:val="538135" w:themeColor="accent6" w:themeShade="BF"/>
-          <w:sz w:val="21"/>
-          <w:szCs w:val="21"/>
           <w:shd w:val="clear" w:color="auto" w:fill="FFFFFF"/>
         </w:rPr>
         <w:t>✓</w:t>
@@ -2503,26 +3125,39 @@
           <w:bCs/>
           <w:color w:val="538135" w:themeColor="accent6" w:themeShade="BF"/>
         </w:rPr>
-        <w:t>con bcrypt</w:t>
-      </w:r>
-      <w:r>
-        <w:rPr>
-          <w:rFonts w:cstheme="minorHAnsi"/>
-          <w:b/>
-          <w:bCs/>
-          <w:color w:val="538135" w:themeColor="accent6" w:themeShade="BF"/>
-        </w:rPr>
-        <w:t>, f</w:t>
-      </w:r>
-      <w:r>
-        <w:rPr>
-          <w:rFonts w:cstheme="minorHAnsi"/>
-          <w:b/>
-          <w:bCs/>
-          <w:color w:val="538135" w:themeColor="accent6" w:themeShade="BF"/>
-        </w:rPr>
-        <w:t>unzione crittografica di hash</w:t>
-      </w:r>
+        <w:t xml:space="preserve">con </w:t>
+      </w:r>
+      <w:proofErr w:type="spellStart"/>
+      <w:r>
+        <w:rPr>
+          <w:rFonts w:cstheme="minorHAnsi"/>
+          <w:b/>
+          <w:bCs/>
+          <w:color w:val="538135" w:themeColor="accent6" w:themeShade="BF"/>
+        </w:rPr>
+        <w:t>bcrypt</w:t>
+      </w:r>
+      <w:proofErr w:type="spellEnd"/>
+      <w:r>
+        <w:rPr>
+          <w:rFonts w:cstheme="minorHAnsi"/>
+          <w:b/>
+          <w:bCs/>
+          <w:color w:val="538135" w:themeColor="accent6" w:themeShade="BF"/>
+        </w:rPr>
+        <w:t xml:space="preserve">, funzione crittografica di </w:t>
+      </w:r>
+      <w:proofErr w:type="spellStart"/>
+      <w:r>
+        <w:rPr>
+          <w:rFonts w:cstheme="minorHAnsi"/>
+          <w:b/>
+          <w:bCs/>
+          <w:color w:val="538135" w:themeColor="accent6" w:themeShade="BF"/>
+        </w:rPr>
+        <w:t>hash</w:t>
+      </w:r>
+      <w:proofErr w:type="spellEnd"/>
       <w:r>
         <w:rPr>
           <w:rFonts w:cstheme="minorHAnsi"/>
@@ -2549,7 +3184,21 @@
         <w:rPr>
           <w:rFonts w:cstheme="minorHAnsi"/>
         </w:rPr>
-        <w:t xml:space="preserve">IA-5(11) : </w:t>
+        <w:t>IA-5(11</w:t>
+      </w:r>
+      <w:proofErr w:type="gramStart"/>
+      <w:r>
+        <w:rPr>
+          <w:rFonts w:cstheme="minorHAnsi"/>
+        </w:rPr>
+        <w:t>) :</w:t>
+      </w:r>
+      <w:proofErr w:type="gramEnd"/>
+      <w:r>
+        <w:rPr>
+          <w:rFonts w:cstheme="minorHAnsi"/>
+        </w:rPr>
+        <w:t xml:space="preserve"> </w:t>
       </w:r>
       <w:r>
         <w:rPr>
@@ -2576,6 +3225,7 @@
         <w:rPr>
           <w:rFonts w:cstheme="minorHAnsi"/>
         </w:rPr>
+        <w:lastRenderedPageBreak/>
         <w:t xml:space="preserve">Il Sistema informative deve poter impiegare un meccanismo per la generazione di token basati su hardware. Non utilizzabile. </w:t>
       </w:r>
       <w:r>
@@ -2604,7 +3254,21 @@
         <w:rPr>
           <w:rFonts w:cstheme="minorHAnsi"/>
         </w:rPr>
-        <w:t xml:space="preserve">IA-6 : </w:t>
+        <w:t>IA-</w:t>
+      </w:r>
+      <w:proofErr w:type="gramStart"/>
+      <w:r>
+        <w:rPr>
+          <w:rFonts w:cstheme="minorHAnsi"/>
+        </w:rPr>
+        <w:t>6 :</w:t>
+      </w:r>
+      <w:proofErr w:type="gramEnd"/>
+      <w:r>
+        <w:rPr>
+          <w:rFonts w:cstheme="minorHAnsi"/>
+        </w:rPr>
+        <w:t xml:space="preserve"> </w:t>
       </w:r>
       <w:r>
         <w:rPr>
@@ -2631,8 +3295,21 @@
         <w:rPr>
           <w:rFonts w:cstheme="minorHAnsi"/>
         </w:rPr>
-        <w:lastRenderedPageBreak/>
-        <w:t xml:space="preserve">Il Sistema informativo non deve tornare messaggi di feedback relativi al processo di autenticazion, al fine proteggere il Sistema da eventuali exploit. </w:t>
+        <w:t xml:space="preserve">Il Sistema informativo non deve tornare messaggi di feedback relativi al processo di </w:t>
+      </w:r>
+      <w:proofErr w:type="spellStart"/>
+      <w:r>
+        <w:rPr>
+          <w:rFonts w:cstheme="minorHAnsi"/>
+        </w:rPr>
+        <w:t>autenticazion</w:t>
+      </w:r>
+      <w:proofErr w:type="spellEnd"/>
+      <w:r>
+        <w:rPr>
+          <w:rFonts w:cstheme="minorHAnsi"/>
+        </w:rPr>
+        <w:t xml:space="preserve">, al fine proteggere il Sistema da eventuali exploit. </w:t>
       </w:r>
       <w:r>
         <w:rPr>
@@ -2640,8 +3317,6 @@
           <w:b/>
           <w:bCs/>
           <w:color w:val="538135" w:themeColor="accent6" w:themeShade="BF"/>
-          <w:sz w:val="21"/>
-          <w:szCs w:val="21"/>
           <w:shd w:val="clear" w:color="auto" w:fill="FFFFFF"/>
         </w:rPr>
         <w:t>✓</w:t>
@@ -2671,15 +3346,6 @@
         </w:rPr>
         <w:t>Il codice del sistema è stato schermato in maniera tale da non ritornare a livello interfaccia utente eventuali eccezioni, se non solo avvisaglie di connessioni non avvenute correttamente o di credenziali errate.</w:t>
       </w:r>
-      <w:r>
-        <w:rPr>
-          <w:rFonts w:cstheme="minorHAnsi"/>
-          <w:b/>
-          <w:bCs/>
-          <w:color w:val="538135" w:themeColor="accent6" w:themeShade="BF"/>
-        </w:rPr>
-        <w:t xml:space="preserve"> [DA FARE]</w:t>
-      </w:r>
     </w:p>
     <w:p>
       <w:pPr>
@@ -2697,7 +3363,21 @@
         <w:rPr>
           <w:rFonts w:cstheme="minorHAnsi"/>
         </w:rPr>
-        <w:t xml:space="preserve">IA-7 : </w:t>
+        <w:t>IA-</w:t>
+      </w:r>
+      <w:proofErr w:type="gramStart"/>
+      <w:r>
+        <w:rPr>
+          <w:rFonts w:cstheme="minorHAnsi"/>
+        </w:rPr>
+        <w:t>7 :</w:t>
+      </w:r>
+      <w:proofErr w:type="gramEnd"/>
+      <w:r>
+        <w:rPr>
+          <w:rFonts w:cstheme="minorHAnsi"/>
+        </w:rPr>
+        <w:t xml:space="preserve"> </w:t>
       </w:r>
       <w:r>
         <w:rPr>
@@ -2801,7 +3481,21 @@
         <w:rPr>
           <w:rFonts w:cstheme="minorHAnsi"/>
         </w:rPr>
-        <w:t xml:space="preserve">IA-8 : </w:t>
+        <w:t>IA-</w:t>
+      </w:r>
+      <w:proofErr w:type="gramStart"/>
+      <w:r>
+        <w:rPr>
+          <w:rFonts w:cstheme="minorHAnsi"/>
+        </w:rPr>
+        <w:t>8 :</w:t>
+      </w:r>
+      <w:proofErr w:type="gramEnd"/>
+      <w:r>
+        <w:rPr>
+          <w:rFonts w:cstheme="minorHAnsi"/>
+        </w:rPr>
+        <w:t xml:space="preserve"> </w:t>
       </w:r>
       <w:r>
         <w:rPr>
@@ -2836,8 +3530,6 @@
           <w:b/>
           <w:bCs/>
           <w:color w:val="538135" w:themeColor="accent6" w:themeShade="BF"/>
-          <w:sz w:val="21"/>
-          <w:szCs w:val="21"/>
           <w:shd w:val="clear" w:color="auto" w:fill="FFFFFF"/>
         </w:rPr>
         <w:t>✓</w:t>
@@ -2861,8 +3553,6 @@
           <w:b/>
           <w:bCs/>
           <w:color w:val="538135" w:themeColor="accent6" w:themeShade="BF"/>
-          <w:sz w:val="21"/>
-          <w:szCs w:val="21"/>
           <w:shd w:val="clear" w:color="auto" w:fill="FFFFFF"/>
         </w:rPr>
         <w:t>Auth0 garantisce unicità degli utenti non organizzativi</w:t>
@@ -2884,7 +3574,21 @@
         <w:rPr>
           <w:rFonts w:cstheme="minorHAnsi"/>
         </w:rPr>
-        <w:t xml:space="preserve">IA-8(1) : </w:t>
+        <w:t>IA-8(1</w:t>
+      </w:r>
+      <w:proofErr w:type="gramStart"/>
+      <w:r>
+        <w:rPr>
+          <w:rFonts w:cstheme="minorHAnsi"/>
+        </w:rPr>
+        <w:t>) :</w:t>
+      </w:r>
+      <w:proofErr w:type="gramEnd"/>
+      <w:r>
+        <w:rPr>
+          <w:rFonts w:cstheme="minorHAnsi"/>
+        </w:rPr>
+        <w:t xml:space="preserve"> </w:t>
       </w:r>
       <w:r>
         <w:rPr>
@@ -2920,7 +3624,21 @@
         <w:rPr>
           <w:rFonts w:cstheme="minorHAnsi"/>
         </w:rPr>
-        <w:t xml:space="preserve">IA-8(2) : </w:t>
+        <w:t>IA-8(2</w:t>
+      </w:r>
+      <w:proofErr w:type="gramStart"/>
+      <w:r>
+        <w:rPr>
+          <w:rFonts w:cstheme="minorHAnsi"/>
+        </w:rPr>
+        <w:t>) :</w:t>
+      </w:r>
+      <w:proofErr w:type="gramEnd"/>
+      <w:r>
+        <w:rPr>
+          <w:rFonts w:cstheme="minorHAnsi"/>
+        </w:rPr>
+        <w:t xml:space="preserve"> </w:t>
       </w:r>
       <w:r>
         <w:rPr>
@@ -2956,7 +3674,21 @@
         <w:rPr>
           <w:rFonts w:cstheme="minorHAnsi"/>
         </w:rPr>
-        <w:t xml:space="preserve">IA-8(3) : </w:t>
+        <w:t>IA-8(3</w:t>
+      </w:r>
+      <w:proofErr w:type="gramStart"/>
+      <w:r>
+        <w:rPr>
+          <w:rFonts w:cstheme="minorHAnsi"/>
+        </w:rPr>
+        <w:t>) :</w:t>
+      </w:r>
+      <w:proofErr w:type="gramEnd"/>
+      <w:r>
+        <w:rPr>
+          <w:rFonts w:cstheme="minorHAnsi"/>
+        </w:rPr>
+        <w:t xml:space="preserve"> </w:t>
       </w:r>
       <w:r>
         <w:rPr>
@@ -2992,7 +3724,21 @@
         <w:rPr>
           <w:rFonts w:cstheme="minorHAnsi"/>
         </w:rPr>
-        <w:t xml:space="preserve">IA-8(4) : </w:t>
+        <w:t>IA-8(4</w:t>
+      </w:r>
+      <w:proofErr w:type="gramStart"/>
+      <w:r>
+        <w:rPr>
+          <w:rFonts w:cstheme="minorHAnsi"/>
+        </w:rPr>
+        <w:t>) :</w:t>
+      </w:r>
+      <w:proofErr w:type="gramEnd"/>
+      <w:r>
+        <w:rPr>
+          <w:rFonts w:cstheme="minorHAnsi"/>
+        </w:rPr>
+        <w:t xml:space="preserve"> </w:t>
       </w:r>
       <w:r>
         <w:rPr>
@@ -3018,13 +3764,53 @@
         <w:jc w:val="both"/>
         <w:rPr>
           <w:rFonts w:asciiTheme="minorHAnsi" w:hAnsiTheme="minorHAnsi" w:cstheme="minorHAnsi"/>
+          <w:sz w:val="22"/>
+          <w:szCs w:val="22"/>
         </w:rPr>
       </w:pPr>
       <w:r>
         <w:rPr>
           <w:rFonts w:asciiTheme="minorHAnsi" w:hAnsiTheme="minorHAnsi" w:cstheme="minorHAnsi"/>
-        </w:rPr>
-        <w:t>System and communications protection control</w:t>
+          <w:sz w:val="22"/>
+          <w:szCs w:val="22"/>
+        </w:rPr>
+        <w:t xml:space="preserve">System and </w:t>
+      </w:r>
+      <w:proofErr w:type="spellStart"/>
+      <w:r>
+        <w:rPr>
+          <w:rFonts w:asciiTheme="minorHAnsi" w:hAnsiTheme="minorHAnsi" w:cstheme="minorHAnsi"/>
+          <w:sz w:val="22"/>
+          <w:szCs w:val="22"/>
+        </w:rPr>
+        <w:t>communications</w:t>
+      </w:r>
+      <w:proofErr w:type="spellEnd"/>
+      <w:r>
+        <w:rPr>
+          <w:rFonts w:asciiTheme="minorHAnsi" w:hAnsiTheme="minorHAnsi" w:cstheme="minorHAnsi"/>
+          <w:sz w:val="22"/>
+          <w:szCs w:val="22"/>
+        </w:rPr>
+        <w:t xml:space="preserve"> </w:t>
+      </w:r>
+      <w:proofErr w:type="spellStart"/>
+      <w:r>
+        <w:rPr>
+          <w:rFonts w:asciiTheme="minorHAnsi" w:hAnsiTheme="minorHAnsi" w:cstheme="minorHAnsi"/>
+          <w:sz w:val="22"/>
+          <w:szCs w:val="22"/>
+        </w:rPr>
+        <w:t>protection</w:t>
+      </w:r>
+      <w:proofErr w:type="spellEnd"/>
+      <w:r>
+        <w:rPr>
+          <w:rFonts w:asciiTheme="minorHAnsi" w:hAnsiTheme="minorHAnsi" w:cstheme="minorHAnsi"/>
+          <w:sz w:val="22"/>
+          <w:szCs w:val="22"/>
+        </w:rPr>
+        <w:t xml:space="preserve"> control</w:t>
       </w:r>
     </w:p>
     <w:p>
@@ -3043,7 +3829,21 @@
         <w:rPr>
           <w:rFonts w:cstheme="minorHAnsi"/>
         </w:rPr>
-        <w:t xml:space="preserve">SC-1 : </w:t>
+        <w:t>SC-</w:t>
+      </w:r>
+      <w:proofErr w:type="gramStart"/>
+      <w:r>
+        <w:rPr>
+          <w:rFonts w:cstheme="minorHAnsi"/>
+        </w:rPr>
+        <w:t>1 :</w:t>
+      </w:r>
+      <w:proofErr w:type="gramEnd"/>
+      <w:r>
+        <w:rPr>
+          <w:rFonts w:cstheme="minorHAnsi"/>
+        </w:rPr>
+        <w:t xml:space="preserve"> </w:t>
       </w:r>
       <w:r>
         <w:rPr>
@@ -3078,8 +3878,6 @@
           <w:b/>
           <w:bCs/>
           <w:color w:val="538135" w:themeColor="accent6" w:themeShade="BF"/>
-          <w:sz w:val="21"/>
-          <w:szCs w:val="21"/>
           <w:shd w:val="clear" w:color="auto" w:fill="FFFFFF"/>
         </w:rPr>
         <w:t>✓</w:t>
@@ -3142,7 +3940,21 @@
         <w:rPr>
           <w:rFonts w:cstheme="minorHAnsi"/>
         </w:rPr>
-        <w:t xml:space="preserve">SC-5 : </w:t>
+        <w:t>SC-</w:t>
+      </w:r>
+      <w:proofErr w:type="gramStart"/>
+      <w:r>
+        <w:rPr>
+          <w:rFonts w:cstheme="minorHAnsi"/>
+        </w:rPr>
+        <w:t>5 :</w:t>
+      </w:r>
+      <w:proofErr w:type="gramEnd"/>
+      <w:r>
+        <w:rPr>
+          <w:rFonts w:cstheme="minorHAnsi"/>
+        </w:rPr>
+        <w:t xml:space="preserve"> </w:t>
       </w:r>
       <w:r>
         <w:rPr>
@@ -3178,7 +3990,35 @@
         <w:rPr>
           <w:rFonts w:cstheme="minorHAnsi"/>
         </w:rPr>
-        <w:t>Il Sistema informativo deve proteggersi, o limitare gli effetti, di attacchi di tipo Denial of Service, impiegando opportune safeguards.</w:t>
+        <w:t xml:space="preserve">Il Sistema informativo deve proteggersi, o limitare gli effetti, di attacchi di tipo </w:t>
+      </w:r>
+      <w:proofErr w:type="spellStart"/>
+      <w:r>
+        <w:rPr>
+          <w:rFonts w:cstheme="minorHAnsi"/>
+        </w:rPr>
+        <w:t>Denial</w:t>
+      </w:r>
+      <w:proofErr w:type="spellEnd"/>
+      <w:r>
+        <w:rPr>
+          <w:rFonts w:cstheme="minorHAnsi"/>
+        </w:rPr>
+        <w:t xml:space="preserve"> of Service, impiegando opportune </w:t>
+      </w:r>
+      <w:proofErr w:type="spellStart"/>
+      <w:r>
+        <w:rPr>
+          <w:rFonts w:cstheme="minorHAnsi"/>
+        </w:rPr>
+        <w:t>safeguards</w:t>
+      </w:r>
+      <w:proofErr w:type="spellEnd"/>
+      <w:r>
+        <w:rPr>
+          <w:rFonts w:cstheme="minorHAnsi"/>
+        </w:rPr>
+        <w:t>.</w:t>
       </w:r>
     </w:p>
     <w:p>
@@ -3220,7 +4060,21 @@
         <w:rPr>
           <w:rFonts w:cstheme="minorHAnsi"/>
         </w:rPr>
-        <w:t xml:space="preserve">SC-7 : </w:t>
+        <w:t>SC-</w:t>
+      </w:r>
+      <w:proofErr w:type="gramStart"/>
+      <w:r>
+        <w:rPr>
+          <w:rFonts w:cstheme="minorHAnsi"/>
+        </w:rPr>
+        <w:t>7 :</w:t>
+      </w:r>
+      <w:proofErr w:type="gramEnd"/>
+      <w:r>
+        <w:rPr>
+          <w:rFonts w:cstheme="minorHAnsi"/>
+        </w:rPr>
+        <w:t xml:space="preserve"> </w:t>
       </w:r>
       <w:r>
         <w:rPr>
@@ -3335,11 +4189,19 @@
           <w:rFonts w:cstheme="minorHAnsi"/>
         </w:rPr>
       </w:pPr>
-      <w:r>
-        <w:rPr>
-          <w:rFonts w:cstheme="minorHAnsi"/>
-        </w:rPr>
-        <w:t xml:space="preserve">Inoltre è necessario connettersi alla rete esterna solo attraverso interfacce consistenti di dispositive di protezione di confine, in accordo con l’architettura prevista dall’organizzazione </w:t>
+      <w:proofErr w:type="gramStart"/>
+      <w:r>
+        <w:rPr>
+          <w:rFonts w:cstheme="minorHAnsi"/>
+        </w:rPr>
+        <w:t>Inoltre</w:t>
+      </w:r>
+      <w:proofErr w:type="gramEnd"/>
+      <w:r>
+        <w:rPr>
+          <w:rFonts w:cstheme="minorHAnsi"/>
+        </w:rPr>
+        <w:t xml:space="preserve"> è necessario connettersi alla rete esterna solo attraverso interfacce consistenti di dispositive di protezione di confine, in accordo con l’architettura prevista dall’organizzazione </w:t>
       </w:r>
       <w:r>
         <w:rPr>
@@ -3347,8 +4209,6 @@
           <w:b/>
           <w:bCs/>
           <w:color w:val="538135" w:themeColor="accent6" w:themeShade="BF"/>
-          <w:sz w:val="21"/>
-          <w:szCs w:val="21"/>
           <w:shd w:val="clear" w:color="auto" w:fill="FFFFFF"/>
         </w:rPr>
         <w:t>✓</w:t>
@@ -3512,7 +4372,28 @@
           <w:bCs/>
           <w:color w:val="538135" w:themeColor="accent6" w:themeShade="BF"/>
         </w:rPr>
-        <w:t>Avvengono in maniera cifrata sul porto 8443. (webserver)</w:t>
+        <w:lastRenderedPageBreak/>
+        <w:t>Avvengono in maniera cifrata sul porto 8443. (</w:t>
+      </w:r>
+      <w:proofErr w:type="spellStart"/>
+      <w:r>
+        <w:rPr>
+          <w:rFonts w:cstheme="minorHAnsi"/>
+          <w:b/>
+          <w:bCs/>
+          <w:color w:val="538135" w:themeColor="accent6" w:themeShade="BF"/>
+        </w:rPr>
+        <w:t>webserver</w:t>
+      </w:r>
+      <w:proofErr w:type="spellEnd"/>
+      <w:r>
+        <w:rPr>
+          <w:rFonts w:cstheme="minorHAnsi"/>
+          <w:b/>
+          <w:bCs/>
+          <w:color w:val="538135" w:themeColor="accent6" w:themeShade="BF"/>
+        </w:rPr>
+        <w:t>)</w:t>
       </w:r>
     </w:p>
     <w:p>
@@ -3531,7 +4412,21 @@
         <w:rPr>
           <w:rFonts w:cstheme="minorHAnsi"/>
         </w:rPr>
-        <w:t xml:space="preserve">SC-12 : </w:t>
+        <w:t>SC-</w:t>
+      </w:r>
+      <w:proofErr w:type="gramStart"/>
+      <w:r>
+        <w:rPr>
+          <w:rFonts w:cstheme="minorHAnsi"/>
+        </w:rPr>
+        <w:t>12 :</w:t>
+      </w:r>
+      <w:proofErr w:type="gramEnd"/>
+      <w:r>
+        <w:rPr>
+          <w:rFonts w:cstheme="minorHAnsi"/>
+        </w:rPr>
+        <w:t xml:space="preserve"> </w:t>
       </w:r>
       <w:r>
         <w:rPr>
@@ -3566,8 +4461,6 @@
           <w:b/>
           <w:bCs/>
           <w:color w:val="538135" w:themeColor="accent6" w:themeShade="BF"/>
-          <w:sz w:val="21"/>
-          <w:szCs w:val="21"/>
           <w:shd w:val="clear" w:color="auto" w:fill="FFFFFF"/>
         </w:rPr>
         <w:t>✓</w:t>
@@ -3595,7 +4488,6 @@
           <w:bCs/>
           <w:color w:val="538135" w:themeColor="accent6" w:themeShade="BF"/>
         </w:rPr>
-        <w:lastRenderedPageBreak/>
         <w:t xml:space="preserve">Le chiavi crittografiche sono gestite e protette </w:t>
       </w:r>
     </w:p>
@@ -3615,7 +4507,21 @@
         <w:rPr>
           <w:rFonts w:cstheme="minorHAnsi"/>
         </w:rPr>
-        <w:t xml:space="preserve">SC-13 : </w:t>
+        <w:t>SC-</w:t>
+      </w:r>
+      <w:proofErr w:type="gramStart"/>
+      <w:r>
+        <w:rPr>
+          <w:rFonts w:cstheme="minorHAnsi"/>
+        </w:rPr>
+        <w:t>13 :</w:t>
+      </w:r>
+      <w:proofErr w:type="gramEnd"/>
+      <w:r>
+        <w:rPr>
+          <w:rFonts w:cstheme="minorHAnsi"/>
+        </w:rPr>
+        <w:t xml:space="preserve"> </w:t>
       </w:r>
       <w:r>
         <w:rPr>
@@ -3632,8 +4538,6 @@
           <w:b/>
           <w:bCs/>
           <w:color w:val="538135" w:themeColor="accent6" w:themeShade="BF"/>
-          <w:sz w:val="21"/>
-          <w:szCs w:val="21"/>
           <w:shd w:val="clear" w:color="auto" w:fill="FFFFFF"/>
         </w:rPr>
         <w:t>✓</w:t>
@@ -3708,16 +4612,7 @@
           <w:bCs/>
           <w:color w:val="538135" w:themeColor="accent6" w:themeShade="BF"/>
         </w:rPr>
-        <w:t>RS256 (RSA Signature with SHA-256)</w:t>
-      </w:r>
-      <w:r>
-        <w:rPr>
-          <w:rStyle w:val="hgkelc"/>
-          <w:b/>
-          <w:bCs/>
-          <w:color w:val="538135" w:themeColor="accent6" w:themeShade="BF"/>
-        </w:rPr>
-        <w:t xml:space="preserve"> per i certificati JWT di Auth0</w:t>
+        <w:t>RS256 (RSA Signature with SHA-256) per i certificati JWT di Auth0</w:t>
       </w:r>
     </w:p>
     <w:p>
@@ -3752,8 +4647,9 @@
           <w:bCs/>
           <w:color w:val="538135" w:themeColor="accent6" w:themeShade="BF"/>
         </w:rPr>
-        <w:t>Per i certificati utilizzati da tomcat</w:t>
-      </w:r>
+        <w:t xml:space="preserve">Per i certificati utilizzati da </w:t>
+      </w:r>
+      <w:proofErr w:type="spellStart"/>
       <w:r>
         <w:rPr>
           <w:rStyle w:val="hgkelc"/>
@@ -3761,7 +4657,37 @@
           <w:bCs/>
           <w:color w:val="538135" w:themeColor="accent6" w:themeShade="BF"/>
         </w:rPr>
-        <w:t xml:space="preserve"> (webserver)</w:t>
+        <w:t>tomcat</w:t>
+      </w:r>
+      <w:proofErr w:type="spellEnd"/>
+      <w:r>
+        <w:rPr>
+          <w:rStyle w:val="hgkelc"/>
+          <w:b/>
+          <w:bCs/>
+          <w:color w:val="538135" w:themeColor="accent6" w:themeShade="BF"/>
+        </w:rPr>
+        <w:t xml:space="preserve"> (</w:t>
+      </w:r>
+      <w:proofErr w:type="spellStart"/>
+      <w:r>
+        <w:rPr>
+          <w:rStyle w:val="hgkelc"/>
+          <w:b/>
+          <w:bCs/>
+          <w:color w:val="538135" w:themeColor="accent6" w:themeShade="BF"/>
+        </w:rPr>
+        <w:t>webserver</w:t>
+      </w:r>
+      <w:proofErr w:type="spellEnd"/>
+      <w:r>
+        <w:rPr>
+          <w:rStyle w:val="hgkelc"/>
+          <w:b/>
+          <w:bCs/>
+          <w:color w:val="538135" w:themeColor="accent6" w:themeShade="BF"/>
+        </w:rPr>
+        <w:t>)</w:t>
       </w:r>
       <w:r>
         <w:rPr>
@@ -3832,7 +4758,21 @@
         <w:rPr>
           <w:rFonts w:cstheme="minorHAnsi"/>
         </w:rPr>
-        <w:t xml:space="preserve">SC-15 : </w:t>
+        <w:t>SC-</w:t>
+      </w:r>
+      <w:proofErr w:type="gramStart"/>
+      <w:r>
+        <w:rPr>
+          <w:rFonts w:cstheme="minorHAnsi"/>
+        </w:rPr>
+        <w:t>15 :</w:t>
+      </w:r>
+      <w:proofErr w:type="gramEnd"/>
+      <w:r>
+        <w:rPr>
+          <w:rFonts w:cstheme="minorHAnsi"/>
+        </w:rPr>
+        <w:t xml:space="preserve"> </w:t>
       </w:r>
       <w:r>
         <w:rPr>
@@ -3867,7 +4807,21 @@
         <w:rPr>
           <w:rFonts w:cstheme="minorHAnsi"/>
         </w:rPr>
-        <w:t xml:space="preserve">Il Sistema informativo deve proibire l’attivazione remota di dispoitivi di calcolo collaborativi, con le opportune eccezioni, e deve fornire indicazioni esplicite agli utenti che fisicamente utilizzano tali dispositivi </w:t>
+        <w:t xml:space="preserve">Il Sistema informativo deve proibire l’attivazione remota di </w:t>
+      </w:r>
+      <w:proofErr w:type="spellStart"/>
+      <w:r>
+        <w:rPr>
+          <w:rFonts w:cstheme="minorHAnsi"/>
+        </w:rPr>
+        <w:t>dispoitivi</w:t>
+      </w:r>
+      <w:proofErr w:type="spellEnd"/>
+      <w:r>
+        <w:rPr>
+          <w:rFonts w:cstheme="minorHAnsi"/>
+        </w:rPr>
+        <w:t xml:space="preserve"> di calcolo collaborativi, con le opportune eccezioni, e deve fornire indicazioni esplicite agli utenti che fisicamente utilizzano tali dispositivi </w:t>
       </w:r>
       <w:r>
         <w:rPr>
@@ -3895,7 +4849,21 @@
         <w:rPr>
           <w:rFonts w:cstheme="minorHAnsi"/>
         </w:rPr>
-        <w:t xml:space="preserve">SC-20 : </w:t>
+        <w:t>SC-</w:t>
+      </w:r>
+      <w:proofErr w:type="gramStart"/>
+      <w:r>
+        <w:rPr>
+          <w:rFonts w:cstheme="minorHAnsi"/>
+        </w:rPr>
+        <w:t>20 :</w:t>
+      </w:r>
+      <w:proofErr w:type="gramEnd"/>
+      <w:r>
+        <w:rPr>
+          <w:rFonts w:cstheme="minorHAnsi"/>
+        </w:rPr>
+        <w:t xml:space="preserve"> </w:t>
       </w:r>
       <w:r>
         <w:rPr>
@@ -3922,19 +4890,29 @@
         <w:rPr>
           <w:rFonts w:cstheme="minorHAnsi"/>
         </w:rPr>
-        <w:t xml:space="preserve">Il Sistema informativo deve fornire autenticazione dei dati d’origine e verifiche di integrità per il processo di risoluzione dei nomi, in risposta a richieste di indirizzo esterne. È inoltre necessario fornire I mezzi per indicare lo stato di sicurezza della comunicazione e abilitare la verifica della catena di fiducia. </w:t>
-      </w:r>
-      <w:r>
-        <w:rPr>
-          <w:rFonts w:ascii="Segoe UI Symbol" w:hAnsi="Segoe UI Symbol" w:cs="Segoe UI Symbol"/>
-          <w:b/>
-          <w:bCs/>
-          <w:color w:val="538135" w:themeColor="accent6" w:themeShade="BF"/>
-          <w:sz w:val="21"/>
-          <w:szCs w:val="21"/>
+        <w:t>Il Sistema informativo deve fornire</w:t>
+      </w:r>
+      <w:r>
+        <w:rPr>
+          <w:rFonts w:cstheme="minorHAnsi"/>
+        </w:rPr>
+        <w:t xml:space="preserve"> artefatti di</w:t>
+      </w:r>
+      <w:r>
+        <w:rPr>
+          <w:rFonts w:cstheme="minorHAnsi"/>
+        </w:rPr>
+        <w:t xml:space="preserve"> autenticazione dei dati d’origine e verifiche di integrità per il processo di risoluzione dei nomi, in risposta a richieste di indirizzo esterne. È inoltre necessario fornire I mezzi per indicare lo stato di sicurezza della comunicazione e abilitare la verifica della catena di fiducia. </w:t>
+      </w:r>
+      <w:r>
+        <w:rPr>
+          <w:rFonts w:cstheme="minorHAnsi"/>
+          <w:b/>
+          <w:bCs/>
+          <w:color w:val="C00000"/>
           <w:shd w:val="clear" w:color="auto" w:fill="FFFFFF"/>
         </w:rPr>
-        <w:t>✓</w:t>
+        <w:t>X</w:t>
       </w:r>
     </w:p>
     <w:p>
@@ -3947,19 +4925,18 @@
         <w:jc w:val="both"/>
         <w:rPr>
           <w:rFonts w:cstheme="minorHAnsi"/>
-        </w:rPr>
-      </w:pPr>
-      <w:r>
-        <w:rPr>
-          <w:rFonts w:cstheme="minorHAnsi"/>
-          <w:b/>
-          <w:bCs/>
-          <w:color w:val="538135" w:themeColor="accent6" w:themeShade="BF"/>
-          <w:sz w:val="21"/>
-          <w:szCs w:val="21"/>
+          <w:color w:val="FF0000"/>
+        </w:rPr>
+      </w:pPr>
+      <w:r>
+        <w:rPr>
+          <w:rFonts w:cstheme="minorHAnsi"/>
+          <w:b/>
+          <w:bCs/>
+          <w:color w:val="FF0000"/>
           <w:shd w:val="clear" w:color="auto" w:fill="FFFFFF"/>
         </w:rPr>
-        <w:t>Tale requisito è soddisfatto grazie non solo al protocollo HTTPS, ma anche grazie alla PKI realizzata all’interno del sistema, di cui il Webserver ne fa da self signed CA</w:t>
+        <w:t>Non implementato.</w:t>
       </w:r>
     </w:p>
     <w:p>
@@ -3978,7 +4955,21 @@
         <w:rPr>
           <w:rFonts w:cstheme="minorHAnsi"/>
         </w:rPr>
-        <w:t xml:space="preserve">SC-21 : </w:t>
+        <w:t>SC-</w:t>
+      </w:r>
+      <w:proofErr w:type="gramStart"/>
+      <w:r>
+        <w:rPr>
+          <w:rFonts w:cstheme="minorHAnsi"/>
+        </w:rPr>
+        <w:t>21 :</w:t>
+      </w:r>
+      <w:proofErr w:type="gramEnd"/>
+      <w:r>
+        <w:rPr>
+          <w:rFonts w:cstheme="minorHAnsi"/>
+        </w:rPr>
+        <w:t xml:space="preserve"> </w:t>
       </w:r>
       <w:r>
         <w:rPr>
@@ -4014,7 +5005,21 @@
         <w:rPr>
           <w:rFonts w:cstheme="minorHAnsi"/>
         </w:rPr>
-        <w:t>Il Sistema informativo richiede  ed effettua una autenticazione dei dati d’origine e verifica di integrità dei dati sulla risposta di risoluzione di indirizzo che il Sistema riceve da entità autoritarie.</w:t>
+        <w:t xml:space="preserve">Il Sistema informativo </w:t>
+      </w:r>
+      <w:proofErr w:type="gramStart"/>
+      <w:r>
+        <w:rPr>
+          <w:rFonts w:cstheme="minorHAnsi"/>
+        </w:rPr>
+        <w:t>richiede  ed</w:t>
+      </w:r>
+      <w:proofErr w:type="gramEnd"/>
+      <w:r>
+        <w:rPr>
+          <w:rFonts w:cstheme="minorHAnsi"/>
+        </w:rPr>
+        <w:t xml:space="preserve"> effettua una autenticazione dei dati d’origine e verifica di integrità dei dati sulla risposta di risoluzione di indirizzo che il Sistema riceve da entità autoritarie.</w:t>
       </w:r>
     </w:p>
     <w:p>
@@ -4033,7 +5038,21 @@
         <w:rPr>
           <w:rFonts w:cstheme="minorHAnsi"/>
         </w:rPr>
-        <w:t xml:space="preserve">SC-22 : </w:t>
+        <w:t>SC-</w:t>
+      </w:r>
+      <w:proofErr w:type="gramStart"/>
+      <w:r>
+        <w:rPr>
+          <w:rFonts w:cstheme="minorHAnsi"/>
+        </w:rPr>
+        <w:t>22 :</w:t>
+      </w:r>
+      <w:proofErr w:type="gramEnd"/>
+      <w:r>
+        <w:rPr>
+          <w:rFonts w:cstheme="minorHAnsi"/>
+        </w:rPr>
+        <w:t xml:space="preserve"> </w:t>
       </w:r>
       <w:r>
         <w:rPr>
@@ -4069,7 +5088,21 @@
         <w:rPr>
           <w:rFonts w:cstheme="minorHAnsi"/>
         </w:rPr>
-        <w:t>Il Sistema informativo che fornisce il servizio di naming e risoluzione di indirizzi per l’organizzazione deve essere fault tolerant, e deve implementare una separazione dei ruoli interna ed esterna (non avendo tale provider, non possiamo utilizzarlo)</w:t>
+        <w:t xml:space="preserve">Il Sistema informativo che fornisce il servizio di naming e risoluzione di indirizzi per l’organizzazione deve essere fault </w:t>
+      </w:r>
+      <w:proofErr w:type="spellStart"/>
+      <w:r>
+        <w:rPr>
+          <w:rFonts w:cstheme="minorHAnsi"/>
+        </w:rPr>
+        <w:t>tolerant</w:t>
+      </w:r>
+      <w:proofErr w:type="spellEnd"/>
+      <w:r>
+        <w:rPr>
+          <w:rFonts w:cstheme="minorHAnsi"/>
+        </w:rPr>
+        <w:t>, e deve implementare una separazione dei ruoli interna ed esterna (non avendo tale provider, non possiamo utilizzarlo)</w:t>
       </w:r>
     </w:p>
     <w:p>
@@ -4088,7 +5121,21 @@
         <w:rPr>
           <w:rFonts w:cstheme="minorHAnsi"/>
         </w:rPr>
-        <w:t xml:space="preserve">SC-39 : </w:t>
+        <w:t>SC-</w:t>
+      </w:r>
+      <w:proofErr w:type="gramStart"/>
+      <w:r>
+        <w:rPr>
+          <w:rFonts w:cstheme="minorHAnsi"/>
+        </w:rPr>
+        <w:t>39 :</w:t>
+      </w:r>
+      <w:proofErr w:type="gramEnd"/>
+      <w:r>
+        <w:rPr>
+          <w:rFonts w:cstheme="minorHAnsi"/>
+        </w:rPr>
+        <w:t xml:space="preserve"> </w:t>
       </w:r>
       <w:r>
         <w:rPr>
@@ -4129,8 +5176,6 @@
           <w:b/>
           <w:bCs/>
           <w:color w:val="538135" w:themeColor="accent6" w:themeShade="BF"/>
-          <w:sz w:val="21"/>
-          <w:szCs w:val="21"/>
           <w:shd w:val="clear" w:color="auto" w:fill="FFFFFF"/>
         </w:rPr>
         <w:t>✓</w:t>
@@ -4158,7 +5203,25 @@
           <w:bCs/>
           <w:color w:val="538135" w:themeColor="accent6" w:themeShade="BF"/>
         </w:rPr>
-        <w:t>Ogni componente del sistema è distribuito su macchine differenti.</w:t>
+        <w:t>Ogni componente del sistema è distribuito su macchine different</w:t>
+      </w:r>
+      <w:r>
+        <w:rPr>
+          <w:rFonts w:cstheme="minorHAnsi"/>
+          <w:b/>
+          <w:bCs/>
+          <w:color w:val="538135" w:themeColor="accent6" w:themeShade="BF"/>
+        </w:rPr>
+        <w:t>i</w:t>
+      </w:r>
+      <w:r>
+        <w:rPr>
+          <w:rFonts w:cstheme="minorHAnsi"/>
+          <w:b/>
+          <w:bCs/>
+          <w:color w:val="538135" w:themeColor="accent6" w:themeShade="BF"/>
+        </w:rPr>
+        <w:t>.</w:t>
       </w:r>
     </w:p>
     <w:p>
@@ -4167,6 +5230,8 @@
         <w:jc w:val="both"/>
         <w:rPr>
           <w:rFonts w:asciiTheme="minorHAnsi" w:hAnsiTheme="minorHAnsi" w:cstheme="minorHAnsi"/>
+          <w:sz w:val="22"/>
+          <w:szCs w:val="22"/>
         </w:rPr>
       </w:pPr>
     </w:p>

</xml_diff>